<commit_message>
* Cleaned up the repo
</commit_message>
<xml_diff>
--- a/bekabeling.docx
+++ b/bekabeling.docx
@@ -2,6 +2,22 @@
 <file path=word/document.xml><?xml version="1.0" encoding="utf-8"?>
 <w:document xmlns:wpc="http://schemas.microsoft.com/office/word/2010/wordprocessingCanvas" xmlns:mc="http://schemas.openxmlformats.org/markup-compatibility/2006" xmlns:o="urn:schemas-microsoft-com:office:office" xmlns:r="http://schemas.openxmlformats.org/officeDocument/2006/relationships" xmlns:m="http://schemas.openxmlformats.org/officeDocument/2006/math" xmlns:v="urn:schemas-microsoft-com:vml" xmlns:wp14="http://schemas.microsoft.com/office/word/2010/wordprocessingDrawing" xmlns:wp="http://schemas.openxmlformats.org/drawingml/2006/wordprocessingDrawing" xmlns:w10="urn:schemas-microsoft-com:office:word" xmlns:w="http://schemas.openxmlformats.org/wordprocessingml/2006/main" xmlns:w14="http://schemas.microsoft.com/office/word/2010/wordml" xmlns:w15="http://schemas.microsoft.com/office/word/2012/wordml" xmlns:wpg="http://schemas.microsoft.com/office/word/2010/wordprocessingGroup" xmlns:wpi="http://schemas.microsoft.com/office/word/2010/wordprocessingInk" xmlns:wne="http://schemas.microsoft.com/office/word/2006/wordml" xmlns:wps="http://schemas.microsoft.com/office/word/2010/wordprocessingShape" mc:Ignorable="w14 w15 wp14">
   <w:body>
+    <w:p>
+      <w:pPr>
+        <w:pStyle w:val="Titel"/>
+        <w:pBdr>
+          <w:bottom w:val="single" w:sz="4" w:space="1" w:color="auto"/>
+        </w:pBdr>
+      </w:pPr>
+      <w:r>
+        <w:t xml:space="preserve">Bekabeling </w:t>
+      </w:r>
+      <w:r>
+        <w:t>elektronica</w:t>
+      </w:r>
+      <w:bookmarkStart w:id="0" w:name="_GoBack"/>
+      <w:bookmarkEnd w:id="0"/>
+    </w:p>
     <w:p>
       <w:r>
         <w:rPr>
@@ -255,15 +271,7 @@
         <w:rPr>
           <w:lang w:val="en-GB"/>
         </w:rPr>
-        <w:t xml:space="preserve"> </w:t>
-      </w:r>
-      <w:bookmarkStart w:id="0" w:name="_GoBack"/>
-      <w:bookmarkEnd w:id="0"/>
-      <w:r>
-        <w:rPr>
-          <w:lang w:val="en-GB"/>
-        </w:rPr>
-        <w:t>= DATA (DS)</w:t>
+        <w:t xml:space="preserve"> = DATA (DS)</w:t>
       </w:r>
       <w:r>
         <w:rPr>
@@ -703,6 +711,40 @@
     <w:semiHidden/>
     <w:unhideWhenUsed/>
   </w:style>
+  <w:style w:type="paragraph" w:styleId="Titel">
+    <w:name w:val="Title"/>
+    <w:basedOn w:val="Standaard"/>
+    <w:next w:val="Standaard"/>
+    <w:link w:val="TitelChar"/>
+    <w:uiPriority w:val="10"/>
+    <w:qFormat/>
+    <w:rsid w:val="00594AD9"/>
+    <w:pPr>
+      <w:spacing w:after="0" w:line="240" w:lineRule="auto"/>
+      <w:contextualSpacing/>
+    </w:pPr>
+    <w:rPr>
+      <w:rFonts w:asciiTheme="majorHAnsi" w:eastAsiaTheme="majorEastAsia" w:hAnsiTheme="majorHAnsi" w:cstheme="majorBidi"/>
+      <w:spacing w:val="-10"/>
+      <w:kern w:val="28"/>
+      <w:sz w:val="56"/>
+      <w:szCs w:val="56"/>
+    </w:rPr>
+  </w:style>
+  <w:style w:type="character" w:customStyle="1" w:styleId="TitelChar">
+    <w:name w:val="Titel Char"/>
+    <w:basedOn w:val="Standaardalinea-lettertype"/>
+    <w:link w:val="Titel"/>
+    <w:uiPriority w:val="10"/>
+    <w:rsid w:val="00594AD9"/>
+    <w:rPr>
+      <w:rFonts w:asciiTheme="majorHAnsi" w:eastAsiaTheme="majorEastAsia" w:hAnsiTheme="majorHAnsi" w:cstheme="majorBidi"/>
+      <w:spacing w:val="-10"/>
+      <w:kern w:val="28"/>
+      <w:sz w:val="56"/>
+      <w:szCs w:val="56"/>
+    </w:rPr>
+  </w:style>
 </w:styles>
 </file>
 

</xml_diff>